<commit_message>
Added statements : benefit for the vendors & user
</commit_message>
<xml_diff>
--- a/Statement of the Problem.docx
+++ b/Statement of the Problem.docx
@@ -1,6 +1,6 @@
 
 <file path=word/document.xml><?xml version="1.0" encoding="utf-8"?>
-<w:document xmlns:wpc="http://schemas.microsoft.com/office/word/2010/wordprocessingCanvas" xmlns:mc="http://schemas.openxmlformats.org/markup-compatibility/2006" xmlns:o="urn:schemas-microsoft-com:office:office" xmlns:r="http://schemas.openxmlformats.org/officeDocument/2006/relationships" xmlns:m="http://schemas.openxmlformats.org/officeDocument/2006/math" xmlns:v="urn:schemas-microsoft-com:vml" xmlns:wp14="http://schemas.microsoft.com/office/word/2010/wordprocessingDrawing" xmlns:wp="http://schemas.openxmlformats.org/drawingml/2006/wordprocessingDrawing" xmlns:w10="urn:schemas-microsoft-com:office:word" xmlns:w="http://schemas.openxmlformats.org/wordprocessingml/2006/main" xmlns:w14="http://schemas.microsoft.com/office/word/2010/wordml" xmlns:w15="http://schemas.microsoft.com/office/word/2012/wordml" xmlns:wpg="http://schemas.microsoft.com/office/word/2010/wordprocessingGroup" xmlns:wpi="http://schemas.microsoft.com/office/word/2010/wordprocessingInk" xmlns:wne="http://schemas.microsoft.com/office/word/2006/wordml" xmlns:wps="http://schemas.microsoft.com/office/word/2010/wordprocessingShape" mc:Ignorable="w14 w15 wp14">
+<w:document xmlns:wpc="http://schemas.microsoft.com/office/word/2010/wordprocessingCanvas" xmlns:cx="http://schemas.microsoft.com/office/drawing/2014/chartex" xmlns:mc="http://schemas.openxmlformats.org/markup-compatibility/2006" xmlns:o="urn:schemas-microsoft-com:office:office" xmlns:r="http://schemas.openxmlformats.org/officeDocument/2006/relationships" xmlns:m="http://schemas.openxmlformats.org/officeDocument/2006/math" xmlns:v="urn:schemas-microsoft-com:vml" xmlns:wp14="http://schemas.microsoft.com/office/word/2010/wordprocessingDrawing" xmlns:wp="http://schemas.openxmlformats.org/drawingml/2006/wordprocessingDrawing" xmlns:w10="urn:schemas-microsoft-com:office:word" xmlns:w="http://schemas.openxmlformats.org/wordprocessingml/2006/main" xmlns:w14="http://schemas.microsoft.com/office/word/2010/wordml" xmlns:w15="http://schemas.microsoft.com/office/word/2012/wordml" xmlns:w16se="http://schemas.microsoft.com/office/word/2015/wordml/symex" xmlns:wpg="http://schemas.microsoft.com/office/word/2010/wordprocessingGroup" xmlns:wpi="http://schemas.microsoft.com/office/word/2010/wordprocessingInk" xmlns:wne="http://schemas.microsoft.com/office/word/2006/wordml" xmlns:wps="http://schemas.microsoft.com/office/word/2010/wordprocessingShape" mc:Ignorable="w14 w15 w16se wp14">
   <w:body>
     <w:p>
       <w:pPr>
@@ -112,6 +112,98 @@
           <w:szCs w:val="24"/>
         </w:rPr>
         <w:t>What would help regulate the products sold in school?</w:t>
+      </w:r>
+    </w:p>
+    <w:p>
+      <w:pPr>
+        <w:pStyle w:val="ListParagraph"/>
+        <w:numPr>
+          <w:ilvl w:val="0"/>
+          <w:numId w:val="1"/>
+        </w:numPr>
+        <w:spacing w:line="480" w:lineRule="auto"/>
+        <w:rPr>
+          <w:rFonts w:ascii="Times New Roman" w:hAnsi="Times New Roman" w:cs="Times New Roman"/>
+          <w:sz w:val="24"/>
+          <w:szCs w:val="24"/>
+        </w:rPr>
+      </w:pPr>
+      <w:r>
+        <w:rPr>
+          <w:rFonts w:ascii="Times New Roman" w:hAnsi="Times New Roman" w:cs="Times New Roman"/>
+          <w:sz w:val="24"/>
+          <w:szCs w:val="24"/>
+        </w:rPr>
+        <w:t>How can the students maximize their break or lunch time in terms of purchasing food?</w:t>
+      </w:r>
+    </w:p>
+    <w:p>
+      <w:pPr>
+        <w:pStyle w:val="ListParagraph"/>
+        <w:numPr>
+          <w:ilvl w:val="0"/>
+          <w:numId w:val="1"/>
+        </w:numPr>
+        <w:spacing w:line="480" w:lineRule="auto"/>
+        <w:rPr>
+          <w:rFonts w:ascii="Times New Roman" w:hAnsi="Times New Roman" w:cs="Times New Roman"/>
+          <w:sz w:val="24"/>
+          <w:szCs w:val="24"/>
+        </w:rPr>
+      </w:pPr>
+      <w:r>
+        <w:rPr>
+          <w:rFonts w:ascii="Times New Roman" w:hAnsi="Times New Roman" w:cs="Times New Roman"/>
+          <w:sz w:val="24"/>
+          <w:szCs w:val="24"/>
+        </w:rPr>
+        <w:t>How can the vendors accommodate more customers at a time?</w:t>
+      </w:r>
+    </w:p>
+    <w:p>
+      <w:pPr>
+        <w:pStyle w:val="ListParagraph"/>
+        <w:numPr>
+          <w:ilvl w:val="0"/>
+          <w:numId w:val="1"/>
+        </w:numPr>
+        <w:spacing w:line="480" w:lineRule="auto"/>
+        <w:rPr>
+          <w:rFonts w:ascii="Times New Roman" w:hAnsi="Times New Roman" w:cs="Times New Roman"/>
+          <w:sz w:val="24"/>
+          <w:szCs w:val="24"/>
+        </w:rPr>
+      </w:pPr>
+      <w:r>
+        <w:rPr>
+          <w:rFonts w:ascii="Times New Roman" w:hAnsi="Times New Roman" w:cs="Times New Roman"/>
+          <w:sz w:val="24"/>
+          <w:szCs w:val="24"/>
+        </w:rPr>
+        <w:t>What can be a more convenient way to do transactions in terms of payment?</w:t>
+      </w:r>
+    </w:p>
+    <w:p>
+      <w:pPr>
+        <w:pStyle w:val="ListParagraph"/>
+        <w:numPr>
+          <w:ilvl w:val="0"/>
+          <w:numId w:val="1"/>
+        </w:numPr>
+        <w:spacing w:line="480" w:lineRule="auto"/>
+        <w:rPr>
+          <w:rFonts w:ascii="Times New Roman" w:hAnsi="Times New Roman" w:cs="Times New Roman"/>
+          <w:sz w:val="24"/>
+          <w:szCs w:val="24"/>
+        </w:rPr>
+      </w:pPr>
+      <w:r>
+        <w:rPr>
+          <w:rFonts w:ascii="Times New Roman" w:hAnsi="Times New Roman" w:cs="Times New Roman"/>
+          <w:sz w:val="24"/>
+          <w:szCs w:val="24"/>
+        </w:rPr>
+        <w:t>What can help with the inventory process which the vendors do at the end of the day?</w:t>
       </w:r>
     </w:p>
     <w:sectPr>
@@ -125,8 +217,8 @@
 </file>
 
 <file path=word/numbering.xml><?xml version="1.0" encoding="utf-8"?>
-<w:numbering xmlns:wpc="http://schemas.microsoft.com/office/word/2010/wordprocessingCanvas" xmlns:mc="http://schemas.openxmlformats.org/markup-compatibility/2006" xmlns:o="urn:schemas-microsoft-com:office:office" xmlns:r="http://schemas.openxmlformats.org/officeDocument/2006/relationships" xmlns:m="http://schemas.openxmlformats.org/officeDocument/2006/math" xmlns:v="urn:schemas-microsoft-com:vml" xmlns:wp14="http://schemas.microsoft.com/office/word/2010/wordprocessingDrawing" xmlns:wp="http://schemas.openxmlformats.org/drawingml/2006/wordprocessingDrawing" xmlns:w10="urn:schemas-microsoft-com:office:word" xmlns:w="http://schemas.openxmlformats.org/wordprocessingml/2006/main" xmlns:w14="http://schemas.microsoft.com/office/word/2010/wordml" xmlns:w15="http://schemas.microsoft.com/office/word/2012/wordml" xmlns:wpg="http://schemas.microsoft.com/office/word/2010/wordprocessingGroup" xmlns:wpi="http://schemas.microsoft.com/office/word/2010/wordprocessingInk" xmlns:wne="http://schemas.microsoft.com/office/word/2006/wordml" xmlns:wps="http://schemas.microsoft.com/office/word/2010/wordprocessingShape" mc:Ignorable="w14 w15 wp14">
-  <w:abstractNum w:abstractNumId="0">
+<w:numbering xmlns:wpc="http://schemas.microsoft.com/office/word/2010/wordprocessingCanvas" xmlns:cx="http://schemas.microsoft.com/office/drawing/2014/chartex" xmlns:mc="http://schemas.openxmlformats.org/markup-compatibility/2006" xmlns:o="urn:schemas-microsoft-com:office:office" xmlns:r="http://schemas.openxmlformats.org/officeDocument/2006/relationships" xmlns:m="http://schemas.openxmlformats.org/officeDocument/2006/math" xmlns:v="urn:schemas-microsoft-com:vml" xmlns:wp14="http://schemas.microsoft.com/office/word/2010/wordprocessingDrawing" xmlns:wp="http://schemas.openxmlformats.org/drawingml/2006/wordprocessingDrawing" xmlns:w10="urn:schemas-microsoft-com:office:word" xmlns:w="http://schemas.openxmlformats.org/wordprocessingml/2006/main" xmlns:w14="http://schemas.microsoft.com/office/word/2010/wordml" xmlns:w15="http://schemas.microsoft.com/office/word/2012/wordml" xmlns:w16se="http://schemas.microsoft.com/office/word/2015/wordml/symex" xmlns:wpg="http://schemas.microsoft.com/office/word/2010/wordprocessingGroup" xmlns:wpi="http://schemas.microsoft.com/office/word/2010/wordprocessingInk" xmlns:wne="http://schemas.microsoft.com/office/word/2006/wordml" xmlns:wps="http://schemas.microsoft.com/office/word/2010/wordprocessingShape" mc:Ignorable="w14 w15 w16se wp14">
+  <w:abstractNum w:abstractNumId="0" w15:restartNumberingAfterBreak="0">
     <w:nsid w:val="2B67477A"/>
     <w:multiLevelType w:val="hybridMultilevel"/>
     <w:tmpl w:val="9F3408C8"/>
@@ -219,7 +311,7 @@
 </file>
 
 <file path=word/styles.xml><?xml version="1.0" encoding="utf-8"?>
-<w:styles xmlns:mc="http://schemas.openxmlformats.org/markup-compatibility/2006" xmlns:r="http://schemas.openxmlformats.org/officeDocument/2006/relationships" xmlns:w="http://schemas.openxmlformats.org/wordprocessingml/2006/main" xmlns:w14="http://schemas.microsoft.com/office/word/2010/wordml" xmlns:w15="http://schemas.microsoft.com/office/word/2012/wordml" mc:Ignorable="w14 w15">
+<w:styles xmlns:mc="http://schemas.openxmlformats.org/markup-compatibility/2006" xmlns:r="http://schemas.openxmlformats.org/officeDocument/2006/relationships" xmlns:w="http://schemas.openxmlformats.org/wordprocessingml/2006/main" xmlns:w14="http://schemas.microsoft.com/office/word/2010/wordml" xmlns:w15="http://schemas.microsoft.com/office/word/2012/wordml" xmlns:w16se="http://schemas.microsoft.com/office/word/2015/wordml/symex" mc:Ignorable="w14 w15 w16se">
   <w:docDefaults>
     <w:rPrDefault>
       <w:rPr>

</xml_diff>

<commit_message>
Added statements : benefit for the vendors & user (#19)
</commit_message>
<xml_diff>
--- a/Statement of the Problem.docx
+++ b/Statement of the Problem.docx
@@ -1,6 +1,6 @@
 
 <file path=word/document.xml><?xml version="1.0" encoding="utf-8"?>
-<w:document xmlns:wpc="http://schemas.microsoft.com/office/word/2010/wordprocessingCanvas" xmlns:mc="http://schemas.openxmlformats.org/markup-compatibility/2006" xmlns:o="urn:schemas-microsoft-com:office:office" xmlns:r="http://schemas.openxmlformats.org/officeDocument/2006/relationships" xmlns:m="http://schemas.openxmlformats.org/officeDocument/2006/math" xmlns:v="urn:schemas-microsoft-com:vml" xmlns:wp14="http://schemas.microsoft.com/office/word/2010/wordprocessingDrawing" xmlns:wp="http://schemas.openxmlformats.org/drawingml/2006/wordprocessingDrawing" xmlns:w10="urn:schemas-microsoft-com:office:word" xmlns:w="http://schemas.openxmlformats.org/wordprocessingml/2006/main" xmlns:w14="http://schemas.microsoft.com/office/word/2010/wordml" xmlns:w15="http://schemas.microsoft.com/office/word/2012/wordml" xmlns:wpg="http://schemas.microsoft.com/office/word/2010/wordprocessingGroup" xmlns:wpi="http://schemas.microsoft.com/office/word/2010/wordprocessingInk" xmlns:wne="http://schemas.microsoft.com/office/word/2006/wordml" xmlns:wps="http://schemas.microsoft.com/office/word/2010/wordprocessingShape" mc:Ignorable="w14 w15 wp14">
+<w:document xmlns:wpc="http://schemas.microsoft.com/office/word/2010/wordprocessingCanvas" xmlns:cx="http://schemas.microsoft.com/office/drawing/2014/chartex" xmlns:mc="http://schemas.openxmlformats.org/markup-compatibility/2006" xmlns:o="urn:schemas-microsoft-com:office:office" xmlns:r="http://schemas.openxmlformats.org/officeDocument/2006/relationships" xmlns:m="http://schemas.openxmlformats.org/officeDocument/2006/math" xmlns:v="urn:schemas-microsoft-com:vml" xmlns:wp14="http://schemas.microsoft.com/office/word/2010/wordprocessingDrawing" xmlns:wp="http://schemas.openxmlformats.org/drawingml/2006/wordprocessingDrawing" xmlns:w10="urn:schemas-microsoft-com:office:word" xmlns:w="http://schemas.openxmlformats.org/wordprocessingml/2006/main" xmlns:w14="http://schemas.microsoft.com/office/word/2010/wordml" xmlns:w15="http://schemas.microsoft.com/office/word/2012/wordml" xmlns:w16se="http://schemas.microsoft.com/office/word/2015/wordml/symex" xmlns:wpg="http://schemas.microsoft.com/office/word/2010/wordprocessingGroup" xmlns:wpi="http://schemas.microsoft.com/office/word/2010/wordprocessingInk" xmlns:wne="http://schemas.microsoft.com/office/word/2006/wordml" xmlns:wps="http://schemas.microsoft.com/office/word/2010/wordprocessingShape" mc:Ignorable="w14 w15 w16se wp14">
   <w:body>
     <w:p>
       <w:pPr>
@@ -112,6 +112,98 @@
           <w:szCs w:val="24"/>
         </w:rPr>
         <w:t>What would help regulate the products sold in school?</w:t>
+      </w:r>
+    </w:p>
+    <w:p>
+      <w:pPr>
+        <w:pStyle w:val="ListParagraph"/>
+        <w:numPr>
+          <w:ilvl w:val="0"/>
+          <w:numId w:val="1"/>
+        </w:numPr>
+        <w:spacing w:line="480" w:lineRule="auto"/>
+        <w:rPr>
+          <w:rFonts w:ascii="Times New Roman" w:hAnsi="Times New Roman" w:cs="Times New Roman"/>
+          <w:sz w:val="24"/>
+          <w:szCs w:val="24"/>
+        </w:rPr>
+      </w:pPr>
+      <w:r>
+        <w:rPr>
+          <w:rFonts w:ascii="Times New Roman" w:hAnsi="Times New Roman" w:cs="Times New Roman"/>
+          <w:sz w:val="24"/>
+          <w:szCs w:val="24"/>
+        </w:rPr>
+        <w:t>How can the students maximize their break or lunch time in terms of purchasing food?</w:t>
+      </w:r>
+    </w:p>
+    <w:p>
+      <w:pPr>
+        <w:pStyle w:val="ListParagraph"/>
+        <w:numPr>
+          <w:ilvl w:val="0"/>
+          <w:numId w:val="1"/>
+        </w:numPr>
+        <w:spacing w:line="480" w:lineRule="auto"/>
+        <w:rPr>
+          <w:rFonts w:ascii="Times New Roman" w:hAnsi="Times New Roman" w:cs="Times New Roman"/>
+          <w:sz w:val="24"/>
+          <w:szCs w:val="24"/>
+        </w:rPr>
+      </w:pPr>
+      <w:r>
+        <w:rPr>
+          <w:rFonts w:ascii="Times New Roman" w:hAnsi="Times New Roman" w:cs="Times New Roman"/>
+          <w:sz w:val="24"/>
+          <w:szCs w:val="24"/>
+        </w:rPr>
+        <w:t>How can the vendors accommodate more customers at a time?</w:t>
+      </w:r>
+    </w:p>
+    <w:p>
+      <w:pPr>
+        <w:pStyle w:val="ListParagraph"/>
+        <w:numPr>
+          <w:ilvl w:val="0"/>
+          <w:numId w:val="1"/>
+        </w:numPr>
+        <w:spacing w:line="480" w:lineRule="auto"/>
+        <w:rPr>
+          <w:rFonts w:ascii="Times New Roman" w:hAnsi="Times New Roman" w:cs="Times New Roman"/>
+          <w:sz w:val="24"/>
+          <w:szCs w:val="24"/>
+        </w:rPr>
+      </w:pPr>
+      <w:r>
+        <w:rPr>
+          <w:rFonts w:ascii="Times New Roman" w:hAnsi="Times New Roman" w:cs="Times New Roman"/>
+          <w:sz w:val="24"/>
+          <w:szCs w:val="24"/>
+        </w:rPr>
+        <w:t>What can be a more convenient way to do transactions in terms of payment?</w:t>
+      </w:r>
+    </w:p>
+    <w:p>
+      <w:pPr>
+        <w:pStyle w:val="ListParagraph"/>
+        <w:numPr>
+          <w:ilvl w:val="0"/>
+          <w:numId w:val="1"/>
+        </w:numPr>
+        <w:spacing w:line="480" w:lineRule="auto"/>
+        <w:rPr>
+          <w:rFonts w:ascii="Times New Roman" w:hAnsi="Times New Roman" w:cs="Times New Roman"/>
+          <w:sz w:val="24"/>
+          <w:szCs w:val="24"/>
+        </w:rPr>
+      </w:pPr>
+      <w:r>
+        <w:rPr>
+          <w:rFonts w:ascii="Times New Roman" w:hAnsi="Times New Roman" w:cs="Times New Roman"/>
+          <w:sz w:val="24"/>
+          <w:szCs w:val="24"/>
+        </w:rPr>
+        <w:t>What can help with the inventory process which the vendors do at the end of the day?</w:t>
       </w:r>
     </w:p>
     <w:sectPr>
@@ -125,8 +217,8 @@
 </file>
 
 <file path=word/numbering.xml><?xml version="1.0" encoding="utf-8"?>
-<w:numbering xmlns:wpc="http://schemas.microsoft.com/office/word/2010/wordprocessingCanvas" xmlns:mc="http://schemas.openxmlformats.org/markup-compatibility/2006" xmlns:o="urn:schemas-microsoft-com:office:office" xmlns:r="http://schemas.openxmlformats.org/officeDocument/2006/relationships" xmlns:m="http://schemas.openxmlformats.org/officeDocument/2006/math" xmlns:v="urn:schemas-microsoft-com:vml" xmlns:wp14="http://schemas.microsoft.com/office/word/2010/wordprocessingDrawing" xmlns:wp="http://schemas.openxmlformats.org/drawingml/2006/wordprocessingDrawing" xmlns:w10="urn:schemas-microsoft-com:office:word" xmlns:w="http://schemas.openxmlformats.org/wordprocessingml/2006/main" xmlns:w14="http://schemas.microsoft.com/office/word/2010/wordml" xmlns:w15="http://schemas.microsoft.com/office/word/2012/wordml" xmlns:wpg="http://schemas.microsoft.com/office/word/2010/wordprocessingGroup" xmlns:wpi="http://schemas.microsoft.com/office/word/2010/wordprocessingInk" xmlns:wne="http://schemas.microsoft.com/office/word/2006/wordml" xmlns:wps="http://schemas.microsoft.com/office/word/2010/wordprocessingShape" mc:Ignorable="w14 w15 wp14">
-  <w:abstractNum w:abstractNumId="0">
+<w:numbering xmlns:wpc="http://schemas.microsoft.com/office/word/2010/wordprocessingCanvas" xmlns:cx="http://schemas.microsoft.com/office/drawing/2014/chartex" xmlns:mc="http://schemas.openxmlformats.org/markup-compatibility/2006" xmlns:o="urn:schemas-microsoft-com:office:office" xmlns:r="http://schemas.openxmlformats.org/officeDocument/2006/relationships" xmlns:m="http://schemas.openxmlformats.org/officeDocument/2006/math" xmlns:v="urn:schemas-microsoft-com:vml" xmlns:wp14="http://schemas.microsoft.com/office/word/2010/wordprocessingDrawing" xmlns:wp="http://schemas.openxmlformats.org/drawingml/2006/wordprocessingDrawing" xmlns:w10="urn:schemas-microsoft-com:office:word" xmlns:w="http://schemas.openxmlformats.org/wordprocessingml/2006/main" xmlns:w14="http://schemas.microsoft.com/office/word/2010/wordml" xmlns:w15="http://schemas.microsoft.com/office/word/2012/wordml" xmlns:w16se="http://schemas.microsoft.com/office/word/2015/wordml/symex" xmlns:wpg="http://schemas.microsoft.com/office/word/2010/wordprocessingGroup" xmlns:wpi="http://schemas.microsoft.com/office/word/2010/wordprocessingInk" xmlns:wne="http://schemas.microsoft.com/office/word/2006/wordml" xmlns:wps="http://schemas.microsoft.com/office/word/2010/wordprocessingShape" mc:Ignorable="w14 w15 w16se wp14">
+  <w:abstractNum w:abstractNumId="0" w15:restartNumberingAfterBreak="0">
     <w:nsid w:val="2B67477A"/>
     <w:multiLevelType w:val="hybridMultilevel"/>
     <w:tmpl w:val="9F3408C8"/>
@@ -219,7 +311,7 @@
 </file>
 
 <file path=word/styles.xml><?xml version="1.0" encoding="utf-8"?>
-<w:styles xmlns:mc="http://schemas.openxmlformats.org/markup-compatibility/2006" xmlns:r="http://schemas.openxmlformats.org/officeDocument/2006/relationships" xmlns:w="http://schemas.openxmlformats.org/wordprocessingml/2006/main" xmlns:w14="http://schemas.microsoft.com/office/word/2010/wordml" xmlns:w15="http://schemas.microsoft.com/office/word/2012/wordml" mc:Ignorable="w14 w15">
+<w:styles xmlns:mc="http://schemas.openxmlformats.org/markup-compatibility/2006" xmlns:r="http://schemas.openxmlformats.org/officeDocument/2006/relationships" xmlns:w="http://schemas.openxmlformats.org/wordprocessingml/2006/main" xmlns:w14="http://schemas.microsoft.com/office/word/2010/wordml" xmlns:w15="http://schemas.microsoft.com/office/word/2012/wordml" xmlns:w16se="http://schemas.microsoft.com/office/word/2015/wordml/symex" mc:Ignorable="w14 w15 w16se">
   <w:docDefaults>
     <w:rPrDefault>
       <w:rPr>

</xml_diff>